<commit_message>
Chapter two review questions (updated)
I corrected and reattached my chapter two review questions solution
</commit_message>
<xml_diff>
--- a/Chapter two Review Questions.docx
+++ b/Chapter two Review Questions.docx
@@ -77,8 +77,6 @@
         </w:rPr>
         <w:t>location in a defining table</w:t>
       </w:r>
-      <w:bookmarkStart w:id="0" w:name="_GoBack"/>
-      <w:bookmarkEnd w:id="0"/>
     </w:p>
     <w:p>
       <w:pPr>
@@ -1246,24 +1244,15 @@
     </w:p>
     <w:p>
       <w:pPr>
-        <w:pStyle w:val="ListParagraph"/>
-        <w:rPr>
-          <w:b/>
-          <w:bCs/>
-          <w:sz w:val="24"/>
-          <w:szCs w:val="24"/>
-        </w:rPr>
-      </w:pPr>
-    </w:p>
-    <w:p>
-      <w:pPr>
-        <w:rPr>
-          <w:b/>
-          <w:bCs/>
-          <w:sz w:val="24"/>
-          <w:szCs w:val="24"/>
-        </w:rPr>
-      </w:pPr>
+        <w:rPr>
+          <w:b/>
+          <w:bCs/>
+          <w:sz w:val="24"/>
+          <w:szCs w:val="24"/>
+        </w:rPr>
+      </w:pPr>
+      <w:bookmarkStart w:id="0" w:name="_GoBack"/>
+      <w:bookmarkEnd w:id="0"/>
       <w:r>
         <w:rPr>
           <w:b/>
@@ -1558,28 +1547,43 @@
           <w:sz w:val="24"/>
           <w:szCs w:val="24"/>
         </w:rPr>
-        <w:t>Sequence = Couse the computer to select one group of statements to execute and another</w:t>
-      </w:r>
-    </w:p>
-    <w:p>
-      <w:pPr>
-        <w:pStyle w:val="ListParagraph"/>
-        <w:ind w:firstLine="720"/>
-        <w:rPr>
-          <w:b/>
-          <w:bCs/>
-          <w:sz w:val="24"/>
-          <w:szCs w:val="24"/>
-        </w:rPr>
-      </w:pPr>
-      <w:r>
-        <w:rPr>
-          <w:b/>
-          <w:bCs/>
-          <w:sz w:val="24"/>
-          <w:szCs w:val="24"/>
-        </w:rPr>
-        <w:t>group or groups to skip</w:t>
+        <w:t>Sequence =</w:t>
+      </w:r>
+      <w:r>
+        <w:rPr>
+          <w:b/>
+          <w:bCs/>
+          <w:sz w:val="24"/>
+          <w:szCs w:val="24"/>
+        </w:rPr>
+        <w:t xml:space="preserve"> </w:t>
+      </w:r>
+      <w:r>
+        <w:rPr>
+          <w:b/>
+          <w:bCs/>
+          <w:sz w:val="24"/>
+          <w:szCs w:val="24"/>
+        </w:rPr>
+        <w:t>Couse the computer to execute statements in the order they are written in a</w:t>
+      </w:r>
+      <w:r>
+        <w:rPr>
+          <w:b/>
+          <w:bCs/>
+          <w:sz w:val="24"/>
+          <w:szCs w:val="24"/>
+        </w:rPr>
+        <w:t xml:space="preserve"> </w:t>
+      </w:r>
+      <w:r>
+        <w:rPr>
+          <w:b/>
+          <w:bCs/>
+          <w:sz w:val="24"/>
+          <w:szCs w:val="24"/>
+        </w:rPr>
+        <w:t>program, from to bottom</w:t>
       </w:r>
     </w:p>
     <w:p>
@@ -1600,6 +1604,27 @@
           <w:sz w:val="24"/>
           <w:szCs w:val="24"/>
         </w:rPr>
+        <w:t xml:space="preserve"> </w:t>
+      </w:r>
+    </w:p>
+    <w:p>
+      <w:pPr>
+        <w:pStyle w:val="ListParagraph"/>
+        <w:ind w:left="1440" w:hanging="720"/>
+        <w:rPr>
+          <w:b/>
+          <w:bCs/>
+          <w:sz w:val="24"/>
+          <w:szCs w:val="24"/>
+        </w:rPr>
+      </w:pPr>
+      <w:r>
+        <w:rPr>
+          <w:b/>
+          <w:bCs/>
+          <w:sz w:val="24"/>
+          <w:szCs w:val="24"/>
+        </w:rPr>
         <w:t xml:space="preserve">b. </w:t>
       </w:r>
       <w:r>
@@ -1618,29 +1643,47 @@
           <w:sz w:val="24"/>
           <w:szCs w:val="24"/>
         </w:rPr>
-        <w:t>Selection = Couse the computer to execute statements in the order they are written in a</w:t>
+        <w:t xml:space="preserve">Selection = </w:t>
+      </w:r>
+      <w:r>
+        <w:rPr>
+          <w:b/>
+          <w:bCs/>
+          <w:sz w:val="24"/>
+          <w:szCs w:val="24"/>
+        </w:rPr>
+        <w:t>Couse the computer to select one group of statements to execute and another</w:t>
+      </w:r>
+      <w:r>
+        <w:rPr>
+          <w:b/>
+          <w:bCs/>
+          <w:sz w:val="24"/>
+          <w:szCs w:val="24"/>
+        </w:rPr>
+        <w:t xml:space="preserve"> </w:t>
+      </w:r>
+      <w:r>
+        <w:rPr>
+          <w:b/>
+          <w:bCs/>
+          <w:sz w:val="24"/>
+          <w:szCs w:val="24"/>
+        </w:rPr>
+        <w:t>group or groups to skip</w:t>
       </w:r>
     </w:p>
     <w:p>
       <w:pPr>
         <w:pStyle w:val="ListParagraph"/>
-        <w:ind w:firstLine="720"/>
-        <w:rPr>
-          <w:b/>
-          <w:bCs/>
-          <w:sz w:val="24"/>
-          <w:szCs w:val="24"/>
-        </w:rPr>
-      </w:pPr>
-      <w:r>
-        <w:rPr>
-          <w:b/>
-          <w:bCs/>
-          <w:sz w:val="24"/>
-          <w:szCs w:val="24"/>
-        </w:rPr>
-        <w:t>program, from to bottom</w:t>
-      </w:r>
+        <w:ind w:left="1440" w:hanging="720"/>
+        <w:rPr>
+          <w:b/>
+          <w:bCs/>
+          <w:sz w:val="24"/>
+          <w:szCs w:val="24"/>
+        </w:rPr>
+      </w:pPr>
     </w:p>
     <w:p>
       <w:pPr>
@@ -1659,7 +1702,6 @@
           <w:sz w:val="24"/>
           <w:szCs w:val="24"/>
         </w:rPr>
-        <w:lastRenderedPageBreak/>
         <w:t>c.</w:t>
       </w:r>
       <w:r>

</xml_diff>